<commit_message>
simply modify UI and update logic
</commit_message>
<xml_diff>
--- a/Consultation/consultation.docx
+++ b/Consultation/consultation.docx
@@ -7,49 +7,19 @@
         <w:rPr>
           <w:rFonts w:hint="eastAsia"/>
         </w:rPr>
-        <w:t>Q1.由于不知道</w:t>
-      </w:r>
-      <w:proofErr w:type="spellStart"/>
-      <w:r>
-        <w:rPr>
-          <w:rFonts w:hint="eastAsia"/>
-        </w:rPr>
-        <w:t>request_bolus</w:t>
-      </w:r>
-      <w:proofErr w:type="spellEnd"/>
-      <w:r>
-        <w:rPr>
-          <w:rFonts w:hint="eastAsia"/>
-        </w:rPr>
-        <w:t xml:space="preserve"> </w:t>
-      </w:r>
-      <w:proofErr w:type="spellStart"/>
-      <w:r>
-        <w:rPr>
-          <w:rFonts w:hint="eastAsia"/>
-        </w:rPr>
-        <w:t>botton</w:t>
-      </w:r>
-      <w:proofErr w:type="spellEnd"/>
-      <w:r>
-        <w:rPr>
-          <w:rFonts w:hint="eastAsia"/>
-        </w:rPr>
-        <w:t>和</w:t>
-      </w:r>
-      <w:proofErr w:type="spellStart"/>
-      <w:r>
-        <w:rPr>
-          <w:rFonts w:hint="eastAsia"/>
-        </w:rPr>
-        <w:t>baseline_update</w:t>
-      </w:r>
-      <w:proofErr w:type="spellEnd"/>
-      <w:r>
-        <w:rPr>
-          <w:rFonts w:hint="eastAsia"/>
-        </w:rPr>
-        <w:t>的先后问题，判断是否超出限制时会有区别（我们现在相当于分别验证，不是验证两者在当前分钟的总和）</w:t>
+        <w:t>Q</w:t>
+      </w:r>
+      <w:r>
+        <w:rPr>
+          <w:rFonts w:hint="eastAsia"/>
+        </w:rPr>
+        <w:t>1</w:t>
+      </w:r>
+      <w:r>
+        <w:rPr>
+          <w:rFonts w:hint="eastAsia"/>
+        </w:rPr>
+        <w:t>.bolus精度0.1，baseline精度0.01可以吗</w:t>
       </w:r>
     </w:p>
     <w:p>
@@ -57,77 +27,88 @@
         <w:rPr>
           <w:rFonts w:hint="eastAsia"/>
         </w:rPr>
-        <w:t>Q2.bolus精度0.1，baseline精度0.01可以吗</w:t>
+        <w:t>Q</w:t>
+      </w:r>
+      <w:r>
+        <w:rPr>
+          <w:rFonts w:hint="eastAsia"/>
+        </w:rPr>
+        <w:t>2</w:t>
+      </w:r>
+      <w:r>
+        <w:rPr>
+          <w:rFonts w:hint="eastAsia"/>
+        </w:rPr>
+        <w:t>.后续测试问题</w:t>
+      </w:r>
+      <w:r>
+        <w:rPr>
+          <w:rFonts w:hint="eastAsia"/>
+        </w:rPr>
+        <w:t>，现在UI是</w:t>
+      </w:r>
+      <w:proofErr w:type="spellStart"/>
+      <w:r>
+        <w:t>tkinter</w:t>
+      </w:r>
+      <w:proofErr w:type="spellEnd"/>
+      <w:r>
+        <w:rPr>
+          <w:rFonts w:hint="eastAsia"/>
+        </w:rPr>
+        <w:t>库实现，不是</w:t>
+      </w:r>
+      <w:proofErr w:type="spellStart"/>
+      <w:r>
+        <w:rPr>
+          <w:rFonts w:hint="eastAsia"/>
+        </w:rPr>
+        <w:t>pyQt</w:t>
+      </w:r>
+      <w:proofErr w:type="spellEnd"/>
+      <w:r>
+        <w:rPr>
+          <w:rFonts w:hint="eastAsia"/>
+        </w:rPr>
+        <w:t>, 要进行更改吗？</w:t>
       </w:r>
     </w:p>
     <w:p>
-      <w:pPr>
-        <w:rPr>
-          <w:rFonts w:hint="eastAsia"/>
-        </w:rPr>
-      </w:pPr>
-      <w:r>
-        <w:rPr>
-          <w:rFonts w:hint="eastAsia"/>
-        </w:rPr>
-        <w:t>Q3.后续测试问题</w:t>
-      </w:r>
-      <w:r>
-        <w:rPr>
-          <w:rFonts w:hint="eastAsia"/>
-        </w:rPr>
-        <w:t>，现在UI是</w:t>
+      <w:r>
+        <w:rPr>
+          <w:rFonts w:hint="eastAsia"/>
+        </w:rPr>
+        <w:t>Q</w:t>
+      </w:r>
+      <w:r>
+        <w:rPr>
+          <w:rFonts w:hint="eastAsia"/>
+        </w:rPr>
+        <w:t>3</w:t>
+      </w:r>
+      <w:r>
+        <w:rPr>
+          <w:rFonts w:hint="eastAsia"/>
+        </w:rPr>
+        <w:t>.</w:t>
+      </w:r>
+      <w:r>
+        <w:rPr>
+          <w:rFonts w:hint="eastAsia"/>
+        </w:rPr>
+        <w:t>病人按下</w:t>
       </w:r>
       <w:proofErr w:type="spellStart"/>
       <w:r>
-        <w:t>tkinter</w:t>
+        <w:rPr>
+          <w:rFonts w:hint="eastAsia"/>
+        </w:rPr>
+        <w:t>request_bolus</w:t>
       </w:r>
       <w:proofErr w:type="spellEnd"/>
       <w:r>
         <w:rPr>
           <w:rFonts w:hint="eastAsia"/>
-        </w:rPr>
-        <w:t>库实现，不是</w:t>
-      </w:r>
-      <w:proofErr w:type="spellStart"/>
-      <w:r>
-        <w:rPr>
-          <w:rFonts w:hint="eastAsia"/>
-        </w:rPr>
-        <w:t>pyQt</w:t>
-      </w:r>
-      <w:proofErr w:type="spellEnd"/>
-      <w:r>
-        <w:rPr>
-          <w:rFonts w:hint="eastAsia"/>
-        </w:rPr>
-        <w:t>, 要进行更改吗？</w:t>
-      </w:r>
-    </w:p>
-    <w:p>
-      <w:r>
-        <w:rPr>
-          <w:rFonts w:hint="eastAsia"/>
-        </w:rPr>
-        <w:t>Q4.</w:t>
-      </w:r>
-      <w:r>
-        <w:rPr>
-          <w:rFonts w:hint="eastAsia"/>
-        </w:rPr>
-        <w:t>病人按下</w:t>
-      </w:r>
-      <w:proofErr w:type="spellStart"/>
-      <w:r>
-        <w:rPr>
-          <w:rFonts w:hint="eastAsia"/>
-        </w:rPr>
-        <w:t>request_bolus</w:t>
-      </w:r>
-      <w:proofErr w:type="spellEnd"/>
-      <w:r>
-        <w:rPr>
-          <w:rFonts w:hint="eastAsia"/>
           <w:lang w:val="fr-FR"/>
         </w:rPr>
         <w:t>需不需要得到反馈</w:t>
@@ -135,7 +116,6 @@
       <w:r>
         <w:rPr>
           <w:rFonts w:hint="eastAsia"/>
-          <w:lang w:val="fr-FR"/>
         </w:rPr>
         <w:t>？</w:t>
       </w:r>
@@ -151,23 +131,39 @@
           <w:color w:val="CCCCCC"/>
           <w:kern w:val="0"/>
           <w:szCs w:val="21"/>
+        </w:rPr>
+      </w:pPr>
+      <w:r>
+        <w:rPr>
+          <w:rFonts w:hint="eastAsia"/>
+        </w:rPr>
+        <w:t>Q</w:t>
+      </w:r>
+      <w:r>
+        <w:rPr>
+          <w:rFonts w:hint="eastAsia"/>
+        </w:rPr>
+        <w:t>4</w:t>
+      </w:r>
+      <w:r>
+        <w:rPr>
+          <w:rFonts w:hint="eastAsia"/>
+        </w:rPr>
+        <w:t>.</w:t>
+      </w:r>
+      <w:r>
+        <w:rPr>
+          <w:rFonts w:hint="eastAsia"/>
           <w:lang w:val="fr-FR"/>
         </w:rPr>
-      </w:pPr>
-      <w:r>
-        <w:rPr>
-          <w:rFonts w:hint="eastAsia"/>
-          <w:lang w:val="fr-FR"/>
-        </w:rPr>
-        <w:t>Q5.显示</w:t>
-      </w:r>
-      <w:r>
-        <w:rPr>
-          <w:rFonts w:ascii="Consolas" w:eastAsia="宋体" w:hAnsi="Consolas" w:cs="宋体"/>
-          <w:color w:val="CCCCCC"/>
-          <w:kern w:val="0"/>
-          <w:szCs w:val="21"/>
-          <w:lang w:val="fr-FR"/>
+        <w:t>显示</w:t>
+      </w:r>
+      <w:r>
+        <w:rPr>
+          <w:rFonts w:ascii="Consolas" w:eastAsia="宋体" w:hAnsi="Consolas" w:cs="宋体"/>
+          <w:color w:val="CCCCCC"/>
+          <w:kern w:val="0"/>
+          <w:szCs w:val="21"/>
         </w:rPr>
         <w:t> </w:t>
       </w:r>
@@ -177,7 +173,6 @@
           <w:color w:val="CE9178"/>
           <w:kern w:val="0"/>
           <w:szCs w:val="21"/>
-          <w:lang w:val="fr-FR"/>
         </w:rPr>
         <w:t>'Baseline Rate'</w:t>
       </w:r>
@@ -187,7 +182,6 @@
           <w:color w:val="CCCCCC"/>
           <w:kern w:val="0"/>
           <w:szCs w:val="21"/>
-          <w:lang w:val="fr-FR"/>
         </w:rPr>
         <w:t>:,</w:t>
       </w:r>
@@ -203,7 +197,6 @@
           <w:color w:val="CCCCCC"/>
           <w:kern w:val="0"/>
           <w:szCs w:val="21"/>
-          <w:lang w:val="fr-FR"/>
         </w:rPr>
       </w:pPr>
       <w:r>
@@ -212,7 +205,6 @@
           <w:color w:val="CCCCCC"/>
           <w:kern w:val="0"/>
           <w:szCs w:val="21"/>
-          <w:lang w:val="fr-FR"/>
         </w:rPr>
         <w:t xml:space="preserve">        </w:t>
       </w:r>
@@ -222,20 +214,29 @@
           <w:color w:val="CE9178"/>
           <w:kern w:val="0"/>
           <w:szCs w:val="21"/>
-          <w:lang w:val="fr-FR"/>
-        </w:rPr>
-        <w:t>'Bolus Amount'</w:t>
-      </w:r>
-      <w:r>
-        <w:rPr>
-          <w:rFonts w:ascii="Consolas" w:eastAsia="宋体" w:hAnsi="Consolas" w:cs="宋体"/>
-          <w:color w:val="CCCCCC"/>
-          <w:kern w:val="0"/>
-          <w:szCs w:val="21"/>
-          <w:lang w:val="fr-FR"/>
+        </w:rPr>
+        <w:t>'Bolus Amount</w:t>
+      </w:r>
+      <w:proofErr w:type="gramStart"/>
+      <w:r>
+        <w:rPr>
+          <w:rFonts w:ascii="Consolas" w:eastAsia="宋体" w:hAnsi="Consolas" w:cs="宋体"/>
+          <w:color w:val="CE9178"/>
+          <w:kern w:val="0"/>
+          <w:szCs w:val="21"/>
+        </w:rPr>
+        <w:t>'</w:t>
+      </w:r>
+      <w:r>
+        <w:rPr>
+          <w:rFonts w:ascii="Consolas" w:eastAsia="宋体" w:hAnsi="Consolas" w:cs="宋体"/>
+          <w:color w:val="CCCCCC"/>
+          <w:kern w:val="0"/>
+          <w:szCs w:val="21"/>
         </w:rPr>
         <w:t>:,</w:t>
       </w:r>
+      <w:proofErr w:type="gramEnd"/>
     </w:p>
     <w:p>
       <w:pPr>
@@ -248,7 +249,6 @@
           <w:color w:val="CCCCCC"/>
           <w:kern w:val="0"/>
           <w:szCs w:val="21"/>
-          <w:lang w:val="fr-FR"/>
         </w:rPr>
       </w:pPr>
       <w:r>
@@ -257,7 +257,6 @@
           <w:color w:val="CCCCCC"/>
           <w:kern w:val="0"/>
           <w:szCs w:val="21"/>
-          <w:lang w:val="fr-FR"/>
         </w:rPr>
         <w:t xml:space="preserve">        </w:t>
       </w:r>
@@ -267,20 +266,29 @@
           <w:color w:val="CE9178"/>
           <w:kern w:val="0"/>
           <w:szCs w:val="21"/>
-          <w:lang w:val="fr-FR"/>
-        </w:rPr>
-        <w:t>'Hourly Amount'</w:t>
-      </w:r>
-      <w:r>
-        <w:rPr>
-          <w:rFonts w:ascii="Consolas" w:eastAsia="宋体" w:hAnsi="Consolas" w:cs="宋体"/>
-          <w:color w:val="CCCCCC"/>
-          <w:kern w:val="0"/>
-          <w:szCs w:val="21"/>
-          <w:lang w:val="fr-FR"/>
+        </w:rPr>
+        <w:t>'Hourly Amount</w:t>
+      </w:r>
+      <w:proofErr w:type="gramStart"/>
+      <w:r>
+        <w:rPr>
+          <w:rFonts w:ascii="Consolas" w:eastAsia="宋体" w:hAnsi="Consolas" w:cs="宋体"/>
+          <w:color w:val="CE9178"/>
+          <w:kern w:val="0"/>
+          <w:szCs w:val="21"/>
+        </w:rPr>
+        <w:t>'</w:t>
+      </w:r>
+      <w:r>
+        <w:rPr>
+          <w:rFonts w:ascii="Consolas" w:eastAsia="宋体" w:hAnsi="Consolas" w:cs="宋体"/>
+          <w:color w:val="CCCCCC"/>
+          <w:kern w:val="0"/>
+          <w:szCs w:val="21"/>
         </w:rPr>
         <w:t>:,</w:t>
       </w:r>
+      <w:proofErr w:type="gramEnd"/>
     </w:p>
     <w:p>
       <w:pPr>
@@ -293,7 +301,6 @@
           <w:color w:val="CCCCCC"/>
           <w:kern w:val="0"/>
           <w:szCs w:val="21"/>
-          <w:lang w:val="fr-FR"/>
         </w:rPr>
       </w:pPr>
       <w:r>
@@ -302,7 +309,6 @@
           <w:color w:val="CCCCCC"/>
           <w:kern w:val="0"/>
           <w:szCs w:val="21"/>
-          <w:lang w:val="fr-FR"/>
         </w:rPr>
         <w:t xml:space="preserve">        </w:t>
       </w:r>
@@ -312,20 +318,29 @@
           <w:color w:val="CE9178"/>
           <w:kern w:val="0"/>
           <w:szCs w:val="21"/>
-          <w:lang w:val="fr-FR"/>
-        </w:rPr>
-        <w:t>'Daily Amount'</w:t>
-      </w:r>
-      <w:r>
-        <w:rPr>
-          <w:rFonts w:ascii="Consolas" w:eastAsia="宋体" w:hAnsi="Consolas" w:cs="宋体"/>
-          <w:color w:val="CCCCCC"/>
-          <w:kern w:val="0"/>
-          <w:szCs w:val="21"/>
-          <w:lang w:val="fr-FR"/>
+        </w:rPr>
+        <w:t>'Daily Amount</w:t>
+      </w:r>
+      <w:proofErr w:type="gramStart"/>
+      <w:r>
+        <w:rPr>
+          <w:rFonts w:ascii="Consolas" w:eastAsia="宋体" w:hAnsi="Consolas" w:cs="宋体"/>
+          <w:color w:val="CE9178"/>
+          <w:kern w:val="0"/>
+          <w:szCs w:val="21"/>
+        </w:rPr>
+        <w:t>'</w:t>
+      </w:r>
+      <w:r>
+        <w:rPr>
+          <w:rFonts w:ascii="Consolas" w:eastAsia="宋体" w:hAnsi="Consolas" w:cs="宋体"/>
+          <w:color w:val="CCCCCC"/>
+          <w:kern w:val="0"/>
+          <w:szCs w:val="21"/>
         </w:rPr>
         <w:t>:,</w:t>
       </w:r>
+      <w:proofErr w:type="gramEnd"/>
     </w:p>
     <w:p>
       <w:pPr>
@@ -347,7 +362,6 @@
           <w:color w:val="CCCCCC"/>
           <w:kern w:val="0"/>
           <w:szCs w:val="21"/>
-          <w:lang w:val="fr-FR"/>
         </w:rPr>
         <w:t xml:space="preserve">        </w:t>
       </w:r>
@@ -365,7 +379,6 @@
     <w:p>
       <w:pPr>
         <w:rPr>
-          <w:rFonts w:hint="eastAsia"/>
           <w:lang w:val="fr-FR"/>
         </w:rPr>
       </w:pPr>
@@ -373,7 +386,6 @@
     <w:p>
       <w:pPr>
         <w:rPr>
-          <w:rFonts w:hint="eastAsia"/>
           <w:lang w:val="fr-FR"/>
         </w:rPr>
       </w:pPr>

</xml_diff>